<commit_message>
Remove obsolete quote documents and add max pressure template variable setup documentation
- Deleted outdated quote documents for various models (ASD071025A, asdf, JB070925A, JB070925C, JB071025A, JB071025B, JB071025C, JB071025D, JB071025E, JB071025F, JB071025G, JB071025H, JB071025I, JJ070925A, JJ070925B, JJ070925C, ZF070925A, ZF070925B, ZF070925C).
- Introduced a new markdown file detailing the setup and usage of the `max_pressure` template variable, including its integration into the quote generation process and examples of template usage.
- Updated the Word template processor to utilize employee information dynamically, enhancing the quoting process with accurate contact details.
</commit_message>
<xml_diff>
--- a/JB071025B.docx
+++ b/JB071025B.docx
@@ -41,7 +41,7 @@
         </w:rPr>
       </w:pPr>
       <w:r>
-        <w:t>asd</w:t>
+        <w:t>asdf</w:t>
       </w:r>
     </w:p>
     <w:p>
@@ -114,7 +114,7 @@
       <w:r>
         <w:t xml:space="preserve">1 QTY </w:t>
         <w:tab/>
-        <w:t>LS2000-115VAC-U-5"              $525.00   EACH</w:t>
+        <w:t>LS2000-115VAC-S-10"              $455.00    EACH</w:t>
       </w:r>
     </w:p>
     <w:p>
@@ -188,7 +188,7 @@
         <w:rPr/>
       </w:pPr>
       <w:r>
-        <w:t>Process Connection: 3/4" NPT, 316SS (300 PSI Max.)</w:t>
+        <w:t>Process Connection: 3/4"  NPT, 316SS (300 PSI Max.)</w:t>
       </w:r>
     </w:p>
     <w:p>
@@ -206,7 +206,7 @@
         <w:rPr/>
       </w:pPr>
       <w:r>
-        <w:t>Insulator: UHMWPE, 2"  (180 F)</w:t>
+        <w:t>Insulator: UHMWPE, 4" Long (180 F)</w:t>
       </w:r>
     </w:p>
     <w:p>
@@ -224,7 +224,7 @@
         <w:rPr/>
       </w:pPr>
       <w:r>
-        <w:t>Probe: ½" Diameter UHMWPE Blind End x 5"</w:t>
+        <w:t>Probe: ½" Diameter 316 Stainless Steel x 10"</w:t>
       </w:r>
     </w:p>
     <w:p>
@@ -299,8 +299,7 @@
         <w:rPr/>
       </w:pPr>
       <w:r>
-        <w:rPr/>
-        <w:t>For longer probes please add $ 45.00 per foot</w:t>
+        <w:t>For longer probes please add $45.0 per foot</w:t>
       </w:r>
     </w:p>
     <w:p>
@@ -457,38 +456,27 @@
         </w:rPr>
       </w:pPr>
       <w:r>
-        <w:rPr>
-          <w:szCs w:val="24"/>
-        </w:rPr>
-        <w:t>John Nicholosi</w:t>
-      </w:r>
-    </w:p>
-    <w:p>
-      <w:pPr>
-        <w:pStyle w:val="Normal"/>
-        <w:rPr/>
-      </w:pPr>
-      <w:r>
-        <w:rPr>
-          <w:szCs w:val="24"/>
-        </w:rPr>
-        <w:t>(713) 467-4438</w:t>
-      </w:r>
-    </w:p>
-    <w:p>
-      <w:pPr>
-        <w:pStyle w:val="Normal"/>
-        <w:rPr>
-          <w:szCs w:val="24"/>
-        </w:rPr>
-      </w:pPr>
-      <w:r>
-        <w:rPr>
-          <w:color w:val="0000FF"/>
-          <w:szCs w:val="24"/>
-          <w:u w:val="single"/>
-        </w:rPr>
-        <w:t>John@babbitt.us</w:t>
+        <w:t>{{MISSING: employee_name}}</w:t>
+      </w:r>
+    </w:p>
+    <w:p>
+      <w:pPr>
+        <w:pStyle w:val="Normal"/>
+        <w:rPr/>
+      </w:pPr>
+      <w:r>
+        <w:t>{{MISSING: employee_phone}}</w:t>
+      </w:r>
+    </w:p>
+    <w:p>
+      <w:pPr>
+        <w:pStyle w:val="Normal"/>
+        <w:rPr>
+          <w:szCs w:val="24"/>
+        </w:rPr>
+      </w:pPr>
+      <w:r>
+        <w:t>{{MISSING: employee_email}}</w:t>
       </w:r>
     </w:p>
     <w:p>

</xml_diff>